<commit_message>
Update codes to integrate sensitivity analyses
</commit_message>
<xml_diff>
--- a/tables/Table2.docx
+++ b/tables/Table2.docx
@@ -6046,6 +6046,25 @@
       <w:jc w:val="center"/>
     </w:pPr>
   </w:style>
+  <w:style w:customStyle="1" w:styleId="AbstractTitle" w:type="paragraph">
+    <w:name w:val="Abstract Title"/>
+    <w:basedOn w:val="Normal"/>
+    <w:next w:val="Abstract"/>
+    <w:qFormat/>
+    <w:pPr>
+      <w:keepNext/>
+      <w:keepLines/>
+      <w:jc w:val="center"/>
+      <w:spacing w:after="0" w:before="300"/>
+    </w:pPr>
+    <w:rPr>
+      <w:sz w:val="20"/>
+      <w:szCs w:val="20"/>
+      <w:b/>
+      <w:color w:val="345A8A"/>
+      &gt;
+    </w:rPr>
+  </w:style>
   <w:style w:customStyle="1" w:styleId="Abstract" w:type="paragraph">
     <w:name w:val="Abstract"/>
     <w:basedOn w:val="Normal"/>
@@ -6054,7 +6073,7 @@
     <w:pPr>
       <w:keepNext/>
       <w:keepLines/>
-      <w:spacing w:after="300" w:before="300"/>
+      <w:spacing w:after="300" w:before="100"/>
     </w:pPr>
     <w:rPr>
       <w:sz w:val="20"/>
@@ -6276,6 +6295,18 @@
     <w:uiPriority w:val="9"/>
     <w:unhideWhenUsed/>
     <w:qFormat/>
+  </w:style>
+  <w:style w:styleId="FootnoteBlockText" w:type="paragraph">
+    <w:name w:val="Footnote Block Text"/>
+    <w:basedOn w:val="Footnote Text"/>
+    <w:next w:val="Footnote Text"/>
+    <w:uiPriority w:val="9"/>
+    <w:unhideWhenUsed/>
+    <w:qFormat/>
+    <w:pPr>
+      <w:spacing w:after="100" w:before="100"/>
+      <w:ind w:firstLine="0" w:left="480" w:right="480"/>
+    </w:pPr>
   </w:style>
   <w:style w:default="1" w:styleId="DefaultParagraphFont" w:type="character">
     <w:name w:val="Default Paragraph Font"/>

</xml_diff>